<commit_message>
adding of system developpment assignment and work on bush assignment number 2 on tecno company
</commit_message>
<xml_diff>
--- a/Bush6008/assignement/individualAssignmentResponseNEw.docx
+++ b/Bush6008/assignement/individualAssignmentResponseNEw.docx
@@ -149,24 +149,18 @@
         <w:spacing w:line="360" w:lineRule="auto"/>
         <w:jc w:val="center"/>
         <w:rPr>
-          <w:lang w:val="en-US"/>
-        </w:rPr>
-      </w:pPr>
-      <w:r>
-        <w:rPr>
           <w:rFonts w:ascii="Arial" w:eastAsia="Times New Roman" w:hAnsi="Arial" w:cs="Arial"/>
           <w:b/>
           <w:lang w:val="en-US"/>
         </w:rPr>
-        <w:t>ASSIGNMENT</w:t>
-      </w:r>
+      </w:pPr>
       <w:r>
         <w:rPr>
           <w:rFonts w:ascii="Arial" w:eastAsia="Times New Roman" w:hAnsi="Arial" w:cs="Arial"/>
           <w:b/>
           <w:lang w:val="en-US"/>
         </w:rPr>
-        <w:t xml:space="preserve"> OF BUSH NUMBER O</w:t>
+        <w:t>ASSIGNMENT</w:t>
       </w:r>
       <w:r>
         <w:rPr>
@@ -174,7 +168,43 @@
           <w:b/>
           <w:lang w:val="en-US"/>
         </w:rPr>
+        <w:t xml:space="preserve"> OF BUSH NUMBER O</w:t>
+      </w:r>
+      <w:r>
+        <w:rPr>
+          <w:rFonts w:ascii="Arial" w:eastAsia="Times New Roman" w:hAnsi="Arial" w:cs="Arial"/>
+          <w:b/>
+          <w:lang w:val="en-US"/>
+        </w:rPr>
         <w:t>NE</w:t>
+      </w:r>
+    </w:p>
+    <w:p>
+      <w:pPr>
+        <w:spacing w:line="360" w:lineRule="auto"/>
+        <w:jc w:val="center"/>
+        <w:rPr>
+          <w:u w:val="single"/>
+          <w:lang w:val="en-US"/>
+        </w:rPr>
+      </w:pPr>
+      <w:r>
+        <w:rPr>
+          <w:rFonts w:ascii="Arial" w:eastAsia="Times New Roman" w:hAnsi="Arial" w:cs="Arial"/>
+          <w:b/>
+          <w:u w:val="single"/>
+          <w:lang w:val="en-US"/>
+        </w:rPr>
+        <w:t>CASE STUDY OF AMAZON</w:t>
+      </w:r>
+      <w:r>
+        <w:rPr>
+          <w:rFonts w:ascii="Arial" w:eastAsia="Times New Roman" w:hAnsi="Arial" w:cs="Arial"/>
+          <w:b/>
+          <w:u w:val="single"/>
+          <w:lang w:val="en-US"/>
+        </w:rPr>
+        <w:t xml:space="preserve"> </w:t>
       </w:r>
     </w:p>
     <w:p>
@@ -202,7 +232,6 @@
     <w:p>
       <w:pPr>
         <w:spacing w:line="360" w:lineRule="auto"/>
-        <w:ind w:left="720" w:firstLine="720"/>
         <w:rPr>
           <w:lang w:val="en-US"/>
         </w:rPr>
@@ -223,27 +252,50 @@
       <w:r>
         <w:rPr>
           <w:rFonts w:ascii="Arial" w:eastAsia="Times New Roman" w:hAnsi="Arial" w:cs="Arial"/>
-        </w:rPr>
-        <w:tab/>
+          <w:lang w:val="en-US"/>
+        </w:rPr>
+        <w:t xml:space="preserve"> </w:t>
       </w:r>
       <w:r>
         <w:rPr>
           <w:rFonts w:ascii="Arial" w:eastAsia="Times New Roman" w:hAnsi="Arial" w:cs="Arial"/>
           <w:lang w:val="en-US"/>
         </w:rPr>
-        <w:t>BUSH TECHNOLOGICAL INNOVATION AND ENTREPRENEURSHIP MANAGEMENT</w:t>
-      </w:r>
-    </w:p>
-    <w:p>
-      <w:pPr>
-        <w:spacing w:line="360" w:lineRule="auto"/>
-      </w:pPr>
-      <w:r>
-        <w:rPr>
-          <w:rFonts w:ascii="Arial" w:eastAsia="Arial" w:hAnsi="Arial" w:cs="Arial"/>
+        <w:t>BUSH TECHNOLOGICAL INNOVATION AND</w:t>
+      </w:r>
+      <w:r>
+        <w:rPr>
+          <w:rFonts w:ascii="Arial" w:eastAsia="Times New Roman" w:hAnsi="Arial" w:cs="Arial"/>
+          <w:lang w:val="en-US"/>
+        </w:rPr>
+        <w:t xml:space="preserve"> </w:t>
+      </w:r>
+      <w:r>
+        <w:rPr>
+          <w:rFonts w:ascii="Arial" w:eastAsia="Times New Roman" w:hAnsi="Arial" w:cs="Arial"/>
+          <w:lang w:val="en-US"/>
+        </w:rPr>
+        <w:t xml:space="preserve">ENTREPRENEURSHIP </w:t>
+      </w:r>
+      <w:r>
+        <w:rPr>
+          <w:rFonts w:ascii="Arial" w:eastAsia="Times New Roman" w:hAnsi="Arial" w:cs="Arial"/>
+          <w:lang w:val="en-US"/>
         </w:rPr>
         <w:t xml:space="preserve">                        </w:t>
       </w:r>
+      <w:r>
+        <w:rPr>
+          <w:rFonts w:ascii="Arial" w:eastAsia="Times New Roman" w:hAnsi="Arial" w:cs="Arial"/>
+          <w:lang w:val="en-US"/>
+        </w:rPr>
+        <w:t>MANAGEMENT</w:t>
+      </w:r>
+    </w:p>
+    <w:p>
+      <w:pPr>
+        <w:spacing w:line="360" w:lineRule="auto"/>
+      </w:pPr>
       <w:r>
         <w:rPr>
           <w:rFonts w:ascii="Arial" w:eastAsia="Times New Roman" w:hAnsi="Arial" w:cs="Arial"/>
@@ -260,12 +312,6 @@
       <w:r>
         <w:rPr>
           <w:rFonts w:ascii="Arial" w:eastAsia="Times New Roman" w:hAnsi="Arial" w:cs="Arial"/>
-        </w:rPr>
-        <w:tab/>
-      </w:r>
-      <w:r>
-        <w:rPr>
-          <w:rFonts w:ascii="Arial" w:eastAsia="Times New Roman" w:hAnsi="Arial" w:cs="Arial"/>
           <w:lang w:val="en-US"/>
         </w:rPr>
         <w:t>BUSH 6008</w:t>
@@ -293,7 +339,6 @@
     <w:p>
       <w:pPr>
         <w:spacing w:line="360" w:lineRule="auto"/>
-        <w:jc w:val="center"/>
         <w:rPr>
           <w:rFonts w:ascii="Arial" w:eastAsia="Times New Roman" w:hAnsi="Arial" w:cs="Arial"/>
           <w:b/>
@@ -304,29 +349,18 @@
       <w:pPr>
         <w:spacing w:line="360" w:lineRule="auto"/>
         <w:jc w:val="center"/>
+      </w:pPr>
+      <w:r>
         <w:rPr>
           <w:rFonts w:ascii="Arial" w:eastAsia="Times New Roman" w:hAnsi="Arial" w:cs="Arial"/>
           <w:b/>
         </w:rPr>
-      </w:pPr>
-    </w:p>
-    <w:p>
-      <w:pPr>
-        <w:spacing w:line="360" w:lineRule="auto"/>
-        <w:jc w:val="center"/>
-      </w:pPr>
-      <w:r>
-        <w:rPr>
-          <w:rFonts w:ascii="Arial" w:eastAsia="Times New Roman" w:hAnsi="Arial" w:cs="Arial"/>
-          <w:b/>
-        </w:rPr>
         <w:t>Assignment submitted by:</w:t>
       </w:r>
     </w:p>
     <w:p>
       <w:pPr>
         <w:spacing w:line="360" w:lineRule="auto"/>
-        <w:jc w:val="center"/>
         <w:rPr>
           <w:rFonts w:ascii="Arial" w:eastAsia="Times New Roman" w:hAnsi="Arial" w:cs="Arial"/>
           <w:b/>
@@ -570,7 +604,16 @@
           <w:szCs w:val="24"/>
           <w:lang w:val="en-US"/>
         </w:rPr>
-        <w:t xml:space="preserve">Since its inception, Amazon has offered a wide variety of products from various retailers at a range of prices. Both the product images and </w:t>
+        <w:t>In E-commerce, s</w:t>
+      </w:r>
+      <w:r>
+        <w:rPr>
+          <w:rFonts w:ascii="Times New Roman" w:hAnsi="Times New Roman" w:cs="Times New Roman"/>
+          <w:sz w:val="24"/>
+          <w:szCs w:val="24"/>
+          <w:lang w:val="en-US"/>
+        </w:rPr>
+        <w:t xml:space="preserve">ince its inception, Amazon has offered a wide variety of products from various retailers at a range of prices. Both the product images and </w:t>
       </w:r>
       <w:r>
         <w:rPr>
@@ -833,7 +876,7 @@
           <w:szCs w:val="24"/>
           <w:lang w:val="en-US"/>
         </w:rPr>
-        <w:t xml:space="preserve">Through technological innovation and broad distribution, Amazon has acquired a reputation for upending well-established sectors. In terms of revenue and market share as of 2021, it is the biggest online retailer and marketplace, supplier of smart speakers, cloud computing service provider (AWS), provider of live streaming (Twitch) service, and internet firm </w:t>
+        <w:t xml:space="preserve">Through technological innovation and broad distribution, Amazon has acquired a reputation for upending well-established sectors. In terms of revenue and market share as of 2021, it is the biggest online retailer and marketplace, supplier of smart speakers, cloud computing </w:t>
       </w:r>
       <w:r>
         <w:rPr>
@@ -843,7 +886,7 @@
           <w:lang w:val="en-US"/>
         </w:rPr>
         <w:lastRenderedPageBreak/>
-        <w:t>worldwide. As the largest retailer in the world outside of China in 2021, it overtook Walmart thanks in major part to its premium subscription service, Amazon Prime, which has more than 200 million customers globally. In the United States, it is the second-largest private employer.</w:t>
+        <w:t>service provider (AWS), provider of live streaming (Twitch) service, and internet firm worldwide. As the largest retailer in the world outside of China in 2021, it overtook Walmart thanks in major part to its premium subscription service, Amazon Prime, which has more than 200 million customers globally. In the United States, it is the second-largest private employer.</w:t>
       </w:r>
       <w:r>
         <w:rPr>
@@ -3646,7 +3689,9 @@
   <w:rsids>
     <w:rsidRoot w:val="000A0B9B"/>
     <w:rsid w:val="000A0B9B"/>
+    <w:rsid w:val="0010348B"/>
     <w:rsid w:val="002514E5"/>
+    <w:rsid w:val="007536F1"/>
   </w:rsids>
   <m:mathPr>
     <m:mathFont m:val="Cambria Math"/>
@@ -4105,10 +4150,6 @@
       <w:color w:val="808080"/>
     </w:rPr>
   </w:style>
-  <w:style w:type="paragraph" w:customStyle="1" w:styleId="1EFD54CE0ACD4E22BB2239CB9633A9B3">
-    <w:name w:val="1EFD54CE0ACD4E22BB2239CB9633A9B3"/>
-    <w:rsid w:val="000A0B9B"/>
-  </w:style>
 </w:styles>
 </file>
 

</xml_diff>